<commit_message>
Updated Design Document grade
</commit_message>
<xml_diff>
--- a/Team 2 - Design Document - Graded.docx
+++ b/Team 2 - Design Document - Graded.docx
@@ -390,14 +390,7 @@
                 <w:sz w:val="24"/>
                 <w:szCs w:val="32"/>
               </w:rPr>
-              <w:t>scenario</w:t>
-            </w:r>
-            <w:r>
-              <w:rPr>
-                <w:sz w:val="24"/>
-                <w:szCs w:val="32"/>
-              </w:rPr>
-              <w:t xml:space="preserve"> </w:t>
+              <w:t xml:space="preserve">scenario </w:t>
             </w:r>
           </w:ins>
           <w:r>
@@ -666,7 +659,7 @@
                   </wp:anchor>
                 </w:drawing>
               </mc:Choice>
-              <mc:Fallback xmlns:w16cid="http://schemas.microsoft.com/office/word/2016/wordml/cid" xmlns:am3d="http://schemas.microsoft.com/office/drawing/2017/model3d" xmlns:aink="http://schemas.microsoft.com/office/drawing/2016/ink" xmlns:cx8="http://schemas.microsoft.com/office/drawing/2016/5/14/chartex" xmlns:cx7="http://schemas.microsoft.com/office/drawing/2016/5/13/chartex" xmlns:cx6="http://schemas.microsoft.com/office/drawing/2016/5/12/chartex" xmlns:cx5="http://schemas.microsoft.com/office/drawing/2016/5/11/chartex" xmlns:cx4="http://schemas.microsoft.com/office/drawing/2016/5/10/chartex" xmlns:cx3="http://schemas.microsoft.com/office/drawing/2016/5/9/chartex" xmlns:cx2="http://schemas.microsoft.com/office/drawing/2015/10/21/chartex">
+              <mc:Fallback xmlns:cx2="http://schemas.microsoft.com/office/drawing/2015/10/21/chartex" xmlns:cx3="http://schemas.microsoft.com/office/drawing/2016/5/9/chartex" xmlns:cx4="http://schemas.microsoft.com/office/drawing/2016/5/10/chartex" xmlns:cx5="http://schemas.microsoft.com/office/drawing/2016/5/11/chartex" xmlns:cx6="http://schemas.microsoft.com/office/drawing/2016/5/12/chartex" xmlns:cx7="http://schemas.microsoft.com/office/drawing/2016/5/13/chartex" xmlns:cx8="http://schemas.microsoft.com/office/drawing/2016/5/14/chartex" xmlns:aink="http://schemas.microsoft.com/office/drawing/2016/ink" xmlns:am3d="http://schemas.microsoft.com/office/drawing/2017/model3d" xmlns:w16cid="http://schemas.microsoft.com/office/word/2016/wordml/cid">
                 <w:pict>
                   <v:shapetype w14:anchorId="6DF3BF23" id="_x0000_t202" coordsize="21600,21600" o:spt="202" path="m,l,21600r21600,l21600,xe">
                     <v:stroke joinstyle="miter"/>
@@ -1069,7 +1062,7 @@
                   </wp:anchor>
                 </w:drawing>
               </mc:Choice>
-              <mc:Fallback xmlns:w16cid="http://schemas.microsoft.com/office/word/2016/wordml/cid" xmlns:am3d="http://schemas.microsoft.com/office/drawing/2017/model3d" xmlns:aink="http://schemas.microsoft.com/office/drawing/2016/ink" xmlns:cx8="http://schemas.microsoft.com/office/drawing/2016/5/14/chartex" xmlns:cx7="http://schemas.microsoft.com/office/drawing/2016/5/13/chartex" xmlns:cx6="http://schemas.microsoft.com/office/drawing/2016/5/12/chartex" xmlns:cx5="http://schemas.microsoft.com/office/drawing/2016/5/11/chartex" xmlns:cx4="http://schemas.microsoft.com/office/drawing/2016/5/10/chartex" xmlns:cx3="http://schemas.microsoft.com/office/drawing/2016/5/9/chartex" xmlns:cx2="http://schemas.microsoft.com/office/drawing/2015/10/21/chartex">
+              <mc:Fallback xmlns:cx2="http://schemas.microsoft.com/office/drawing/2015/10/21/chartex" xmlns:cx3="http://schemas.microsoft.com/office/drawing/2016/5/9/chartex" xmlns:cx4="http://schemas.microsoft.com/office/drawing/2016/5/10/chartex" xmlns:cx5="http://schemas.microsoft.com/office/drawing/2016/5/11/chartex" xmlns:cx6="http://schemas.microsoft.com/office/drawing/2016/5/12/chartex" xmlns:cx7="http://schemas.microsoft.com/office/drawing/2016/5/13/chartex" xmlns:cx8="http://schemas.microsoft.com/office/drawing/2016/5/14/chartex" xmlns:aink="http://schemas.microsoft.com/office/drawing/2016/ink" xmlns:am3d="http://schemas.microsoft.com/office/drawing/2017/model3d" xmlns:w16cid="http://schemas.microsoft.com/office/word/2016/wordml/cid">
                 <w:pict>
                   <v:shape w14:anchorId="26E87AA7" id="Text Box 6" o:spid="_x0000_s1027" type="#_x0000_t202" style="position:absolute;left:0;text-align:left;margin-left:0;margin-top:17.8pt;width:500.6pt;height:311.25pt;z-index:251661312;visibility:visible;mso-wrap-style:square;mso-width-percent:0;mso-height-percent:0;mso-wrap-distance-left:9pt;mso-wrap-distance-top:0;mso-wrap-distance-right:9pt;mso-wrap-distance-bottom:0;mso-position-horizontal:center;mso-position-horizontal-relative:margin;mso-position-vertical:absolute;mso-position-vertical-relative:text;mso-width-percent:0;mso-height-percent:0;mso-width-relative:margin;mso-height-relative:margin;v-text-anchor:top" o:gfxdata="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" fillcolor="white [3201]" stroked="f" strokeweight=".5pt">
                     <v:textbox>
@@ -1299,7 +1292,7 @@
                   </wp:anchor>
                 </w:drawing>
               </mc:Choice>
-              <mc:Fallback xmlns:w16cid="http://schemas.microsoft.com/office/word/2016/wordml/cid" xmlns:am3d="http://schemas.microsoft.com/office/drawing/2017/model3d" xmlns:aink="http://schemas.microsoft.com/office/drawing/2016/ink" xmlns:cx8="http://schemas.microsoft.com/office/drawing/2016/5/14/chartex" xmlns:cx7="http://schemas.microsoft.com/office/drawing/2016/5/13/chartex" xmlns:cx6="http://schemas.microsoft.com/office/drawing/2016/5/12/chartex" xmlns:cx5="http://schemas.microsoft.com/office/drawing/2016/5/11/chartex" xmlns:cx4="http://schemas.microsoft.com/office/drawing/2016/5/10/chartex" xmlns:cx3="http://schemas.microsoft.com/office/drawing/2016/5/9/chartex" xmlns:cx2="http://schemas.microsoft.com/office/drawing/2015/10/21/chartex">
+              <mc:Fallback xmlns:cx2="http://schemas.microsoft.com/office/drawing/2015/10/21/chartex" xmlns:cx3="http://schemas.microsoft.com/office/drawing/2016/5/9/chartex" xmlns:cx4="http://schemas.microsoft.com/office/drawing/2016/5/10/chartex" xmlns:cx5="http://schemas.microsoft.com/office/drawing/2016/5/11/chartex" xmlns:cx6="http://schemas.microsoft.com/office/drawing/2016/5/12/chartex" xmlns:cx7="http://schemas.microsoft.com/office/drawing/2016/5/13/chartex" xmlns:cx8="http://schemas.microsoft.com/office/drawing/2016/5/14/chartex" xmlns:aink="http://schemas.microsoft.com/office/drawing/2016/ink" xmlns:am3d="http://schemas.microsoft.com/office/drawing/2017/model3d" xmlns:w16cid="http://schemas.microsoft.com/office/word/2016/wordml/cid">
                 <w:pict>
                   <v:shape w14:anchorId="27626FBA" id="Text Box 3" o:spid="_x0000_s1028" type="#_x0000_t202" style="position:absolute;left:0;text-align:left;margin-left:0;margin-top:13.6pt;width:537pt;height:330.35pt;z-index:251660288;visibility:visible;mso-wrap-style:square;mso-wrap-distance-left:9pt;mso-wrap-distance-top:0;mso-wrap-distance-right:9pt;mso-wrap-distance-bottom:0;mso-position-horizontal:center;mso-position-horizontal-relative:margin;mso-position-vertical:absolute;mso-position-vertical-relative:text;v-text-anchor:top" o:gfxdata="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" fillcolor="white [3201]" stroked="f" strokeweight=".5pt">
                     <v:textbox>
@@ -1535,7 +1528,7 @@
                   </wp:anchor>
                 </w:drawing>
               </mc:Choice>
-              <mc:Fallback xmlns:w16cid="http://schemas.microsoft.com/office/word/2016/wordml/cid" xmlns:am3d="http://schemas.microsoft.com/office/drawing/2017/model3d" xmlns:aink="http://schemas.microsoft.com/office/drawing/2016/ink" xmlns:cx8="http://schemas.microsoft.com/office/drawing/2016/5/14/chartex" xmlns:cx7="http://schemas.microsoft.com/office/drawing/2016/5/13/chartex" xmlns:cx6="http://schemas.microsoft.com/office/drawing/2016/5/12/chartex" xmlns:cx5="http://schemas.microsoft.com/office/drawing/2016/5/11/chartex" xmlns:cx4="http://schemas.microsoft.com/office/drawing/2016/5/10/chartex" xmlns:cx3="http://schemas.microsoft.com/office/drawing/2016/5/9/chartex" xmlns:cx2="http://schemas.microsoft.com/office/drawing/2015/10/21/chartex">
+              <mc:Fallback xmlns:cx2="http://schemas.microsoft.com/office/drawing/2015/10/21/chartex" xmlns:cx3="http://schemas.microsoft.com/office/drawing/2016/5/9/chartex" xmlns:cx4="http://schemas.microsoft.com/office/drawing/2016/5/10/chartex" xmlns:cx5="http://schemas.microsoft.com/office/drawing/2016/5/11/chartex" xmlns:cx6="http://schemas.microsoft.com/office/drawing/2016/5/12/chartex" xmlns:cx7="http://schemas.microsoft.com/office/drawing/2016/5/13/chartex" xmlns:cx8="http://schemas.microsoft.com/office/drawing/2016/5/14/chartex" xmlns:aink="http://schemas.microsoft.com/office/drawing/2016/ink" xmlns:am3d="http://schemas.microsoft.com/office/drawing/2017/model3d" xmlns:w16cid="http://schemas.microsoft.com/office/word/2016/wordml/cid">
                 <w:pict>
                   <v:shape w14:anchorId="223D183E" id="Text Box 8" o:spid="_x0000_s1029" type="#_x0000_t202" style="position:absolute;left:0;text-align:left;margin-left:0;margin-top:6.45pt;width:490.5pt;height:236.6pt;z-index:251662336;visibility:visible;mso-wrap-style:square;mso-height-percent:0;mso-wrap-distance-left:9pt;mso-wrap-distance-top:0;mso-wrap-distance-right:9pt;mso-wrap-distance-bottom:0;mso-position-horizontal:center;mso-position-horizontal-relative:margin;mso-position-vertical:absolute;mso-position-vertical-relative:text;mso-height-percent:0;mso-height-relative:margin;v-text-anchor:top" o:gfxdata="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" fillcolor="white [3201]" stroked="f" strokeweight=".5pt">
                     <v:textbox>
@@ -1819,7 +1812,7 @@
                   </wp:anchor>
                 </w:drawing>
               </mc:Choice>
-              <mc:Fallback xmlns:w16cid="http://schemas.microsoft.com/office/word/2016/wordml/cid" xmlns:am3d="http://schemas.microsoft.com/office/drawing/2017/model3d" xmlns:aink="http://schemas.microsoft.com/office/drawing/2016/ink" xmlns:cx8="http://schemas.microsoft.com/office/drawing/2016/5/14/chartex" xmlns:cx7="http://schemas.microsoft.com/office/drawing/2016/5/13/chartex" xmlns:cx6="http://schemas.microsoft.com/office/drawing/2016/5/12/chartex" xmlns:cx5="http://schemas.microsoft.com/office/drawing/2016/5/11/chartex" xmlns:cx4="http://schemas.microsoft.com/office/drawing/2016/5/10/chartex" xmlns:cx3="http://schemas.microsoft.com/office/drawing/2016/5/9/chartex" xmlns:cx2="http://schemas.microsoft.com/office/drawing/2015/10/21/chartex">
+              <mc:Fallback xmlns:cx2="http://schemas.microsoft.com/office/drawing/2015/10/21/chartex" xmlns:cx3="http://schemas.microsoft.com/office/drawing/2016/5/9/chartex" xmlns:cx4="http://schemas.microsoft.com/office/drawing/2016/5/10/chartex" xmlns:cx5="http://schemas.microsoft.com/office/drawing/2016/5/11/chartex" xmlns:cx6="http://schemas.microsoft.com/office/drawing/2016/5/12/chartex" xmlns:cx7="http://schemas.microsoft.com/office/drawing/2016/5/13/chartex" xmlns:cx8="http://schemas.microsoft.com/office/drawing/2016/5/14/chartex" xmlns:aink="http://schemas.microsoft.com/office/drawing/2016/ink" xmlns:am3d="http://schemas.microsoft.com/office/drawing/2017/model3d" xmlns:w16cid="http://schemas.microsoft.com/office/word/2016/wordml/cid">
                 <w:pict>
                   <v:shape w14:anchorId="060011C6" id="Text Box 13" o:spid="_x0000_s1030" type="#_x0000_t202" style="position:absolute;left:0;text-align:left;margin-left:0;margin-top:15.65pt;width:507.4pt;height:355.1pt;z-index:251663360;visibility:visible;mso-wrap-style:square;mso-height-percent:0;mso-wrap-distance-left:9pt;mso-wrap-distance-top:0;mso-wrap-distance-right:9pt;mso-wrap-distance-bottom:0;mso-position-horizontal:center;mso-position-horizontal-relative:margin;mso-position-vertical:absolute;mso-position-vertical-relative:text;mso-height-percent:0;mso-height-relative:margin;v-text-anchor:top" o:gfxdata="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" fillcolor="white [3201]" stroked="f" strokeweight=".5pt">
                     <v:textbox>
@@ -2023,8 +2016,6 @@
         </w:r>
         <w:r>
           <w:tab/>
-        </w:r>
-        <w:r>
           <w:t>4</w:t>
         </w:r>
         <w:r>
@@ -2105,8 +2096,6 @@
         </w:r>
         <w:r>
           <w:tab/>
-        </w:r>
-        <w:r>
           <w:t>1</w:t>
         </w:r>
       </w:ins>
@@ -2357,9 +2346,9 @@
           <w:tab/>
         </w:r>
       </w:ins>
-      <w:ins w:id="78" w:author="Wittman, Barry" w:date="2019-02-22T16:55:00Z">
-        <w:r>
-          <w:t>15</w:t>
+      <w:ins w:id="78" w:author="Wittman, Barry" w:date="2019-02-27T14:23:00Z">
+        <w:r>
+          <w:t>20</w:t>
         </w:r>
       </w:ins>
       <w:ins w:id="79" w:author="Wittman, Barry" w:date="2019-02-22T16:31:00Z">
@@ -2635,19 +2624,16 @@
       </w:ins>
       <w:ins w:id="121" w:author="Wittman, Barry" w:date="2019-02-22T17:17:00Z">
         <w:r>
-          <w:t>74</w:t>
-        </w:r>
-      </w:ins>
-      <w:bookmarkStart w:id="122" w:name="_GoBack"/>
-      <w:bookmarkEnd w:id="122"/>
-    </w:p>
-    <w:p>
-      <w:pPr>
-        <w:jc w:val="both"/>
-        <w:rPr>
-          <w:ins w:id="123" w:author="Wittman, Barry" w:date="2019-02-22T16:30:00Z"/>
-        </w:rPr>
-      </w:pPr>
+          <w:t>7</w:t>
+        </w:r>
+      </w:ins>
+      <w:ins w:id="122" w:author="Wittman, Barry" w:date="2019-02-27T14:23:00Z">
+        <w:r>
+          <w:t>9</w:t>
+        </w:r>
+      </w:ins>
+      <w:bookmarkStart w:id="123" w:name="_GoBack"/>
+      <w:bookmarkEnd w:id="123"/>
     </w:p>
     <w:p>
       <w:pPr>
@@ -2702,6 +2688,14 @@
         <w:jc w:val="both"/>
         <w:rPr>
           <w:ins w:id="130" w:author="Wittman, Barry" w:date="2019-02-22T16:30:00Z"/>
+        </w:rPr>
+      </w:pPr>
+    </w:p>
+    <w:p>
+      <w:pPr>
+        <w:jc w:val="both"/>
+        <w:rPr>
+          <w:ins w:id="131" w:author="Wittman, Barry" w:date="2019-02-22T16:30:00Z"/>
         </w:rPr>
       </w:pPr>
     </w:p>
@@ -3844,6 +3838,7 @@
     <w:rsidRoot w:val="00367887"/>
     <w:rsid w:val="00204F34"/>
     <w:rsid w:val="00367887"/>
+    <w:rsid w:val="006B70B9"/>
     <w:rsid w:val="007C4BF4"/>
     <w:rsid w:val="00886E72"/>
     <w:rsid w:val="008D11AD"/>

</xml_diff>